<commit_message>
Continued Cucumber and commented Generated because Sonar Cloud
</commit_message>
<xml_diff>
--- a/HW1/reports/Report.docx
+++ b/HW1/reports/Report.docx
@@ -42,37 +42,11 @@
           <w:i/>
           <w:iCs/>
         </w:rPr>
-        <w:t xml:space="preserve"> [</w:t>
-      </w:r>
-      <w:r>
-        <w:rPr>
-          <w:i/>
-          <w:iCs/>
-        </w:rPr>
-        <w:t>107403</w:t>
-      </w:r>
-      <w:r>
-        <w:rPr>
-          <w:i/>
-          <w:iCs/>
-        </w:rPr>
-        <w:t>]</w:t>
-      </w:r>
-      <w:r>
-        <w:rPr/>
-        <w:t>, v202</w:t>
-      </w:r>
-      <w:r>
-        <w:rPr/>
-        <w:t>4</w:t>
-      </w:r>
-      <w:r>
-        <w:rPr/>
-        <w:t>-04-0</w:t>
-      </w:r>
-      <w:r>
-        <w:rPr/>
-        <w:t>9</w:t>
+        <w:t xml:space="preserve"> [107403]</w:t>
+      </w:r>
+      <w:r>
+        <w:rPr/>
+        <w:t>, v2024-04-09</w:t>
       </w:r>
     </w:p>
     <w:p>
@@ -114,6 +88,7 @@
             <w:rPr>
               <w:webHidden/>
               <w:rStyle w:val="IndexLink"/>
+              <w:vanish w:val="false"/>
             </w:rPr>
             <w:instrText xml:space="preserve"> TOC \z \o "1-3" \h</w:instrText>
           </w:r>
@@ -121,6 +96,7 @@
             <w:rPr>
               <w:webHidden/>
               <w:rStyle w:val="IndexLink"/>
+              <w:vanish w:val="false"/>
             </w:rPr>
             <w:fldChar w:fldCharType="separate"/>
           </w:r>
@@ -129,6 +105,7 @@
               <w:rPr>
                 <w:webHidden/>
                 <w:rStyle w:val="IndexLink"/>
+                <w:vanish w:val="false"/>
               </w:rPr>
               <w:t>1</w:t>
             </w:r>
@@ -195,6 +172,7 @@
               <w:rPr>
                 <w:webHidden/>
                 <w:rStyle w:val="IndexLink"/>
+                <w:vanish w:val="false"/>
               </w:rPr>
               <w:t>1.1</w:t>
             </w:r>
@@ -259,6 +237,7 @@
               <w:rPr>
                 <w:webHidden/>
                 <w:rStyle w:val="IndexLink"/>
+                <w:vanish w:val="false"/>
               </w:rPr>
               <w:t>1.2</w:t>
             </w:r>
@@ -330,6 +309,7 @@
               <w:rPr>
                 <w:webHidden/>
                 <w:rStyle w:val="IndexLink"/>
+                <w:vanish w:val="false"/>
               </w:rPr>
               <w:t>2</w:t>
             </w:r>
@@ -396,6 +376,7 @@
               <w:rPr>
                 <w:webHidden/>
                 <w:rStyle w:val="IndexLink"/>
+                <w:vanish w:val="false"/>
               </w:rPr>
               <w:t>2.1</w:t>
             </w:r>
@@ -460,6 +441,7 @@
               <w:rPr>
                 <w:webHidden/>
                 <w:rStyle w:val="IndexLink"/>
+                <w:vanish w:val="false"/>
               </w:rPr>
               <w:t>2.2</w:t>
             </w:r>
@@ -524,6 +506,7 @@
               <w:rPr>
                 <w:webHidden/>
                 <w:rStyle w:val="IndexLink"/>
+                <w:vanish w:val="false"/>
               </w:rPr>
               <w:t>2.3</w:t>
             </w:r>
@@ -595,6 +578,7 @@
               <w:rPr>
                 <w:webHidden/>
                 <w:rStyle w:val="IndexLink"/>
+                <w:vanish w:val="false"/>
               </w:rPr>
               <w:t>3</w:t>
             </w:r>
@@ -661,6 +645,7 @@
               <w:rPr>
                 <w:webHidden/>
                 <w:rStyle w:val="IndexLink"/>
+                <w:vanish w:val="false"/>
               </w:rPr>
               <w:t>3.1</w:t>
             </w:r>
@@ -725,6 +710,7 @@
               <w:rPr>
                 <w:webHidden/>
                 <w:rStyle w:val="IndexLink"/>
+                <w:vanish w:val="false"/>
               </w:rPr>
               <w:t>3.2</w:t>
             </w:r>
@@ -789,6 +775,7 @@
               <w:rPr>
                 <w:webHidden/>
                 <w:rStyle w:val="IndexLink"/>
+                <w:vanish w:val="false"/>
               </w:rPr>
               <w:t>3.3</w:t>
             </w:r>
@@ -853,6 +840,7 @@
               <w:rPr>
                 <w:webHidden/>
                 <w:rStyle w:val="IndexLink"/>
+                <w:vanish w:val="false"/>
               </w:rPr>
               <w:t>3.4</w:t>
             </w:r>
@@ -917,6 +905,7 @@
               <w:rPr>
                 <w:webHidden/>
                 <w:rStyle w:val="IndexLink"/>
+                <w:vanish w:val="false"/>
               </w:rPr>
               <w:t>3.5</w:t>
             </w:r>
@@ -988,6 +977,7 @@
               <w:rPr>
                 <w:webHidden/>
                 <w:rStyle w:val="IndexLink"/>
+                <w:vanish w:val="false"/>
               </w:rPr>
               <w:t>4</w:t>
             </w:r>
@@ -1215,6 +1205,7 @@
     <w:p>
       <w:pPr>
         <w:pStyle w:val="Heading1"/>
+        <w:ind w:left="567" w:right="567" w:hanging="0"/>
         <w:rPr/>
       </w:pPr>
       <w:bookmarkStart w:id="0" w:name="_Toc130550537"/>
@@ -1227,6 +1218,7 @@
     <w:p>
       <w:pPr>
         <w:pStyle w:val="Heading2"/>
+        <w:ind w:left="567" w:right="567" w:hanging="0"/>
         <w:rPr/>
       </w:pPr>
       <w:bookmarkStart w:id="1" w:name="_Toc130550538"/>
@@ -1313,7 +1305,10 @@
         </w:rPr>
       </w:pPr>
       <w:r>
-        <w:rPr/>
+        <w:rPr>
+          <w:b w:val="false"/>
+          <w:bCs w:val="false"/>
+        </w:rPr>
       </w:r>
     </w:p>
     <w:p>
@@ -1405,32 +1400,29 @@
         </w:rPr>
       </w:pPr>
       <w:r>
-        <w:rPr/>
-      </w:r>
-    </w:p>
-    <w:p>
-      <w:pPr>
-        <w:pStyle w:val="Normal"/>
-        <w:rPr/>
-      </w:pPr>
-      <w:r>
         <w:rPr>
           <w:b w:val="false"/>
           <w:bCs w:val="false"/>
         </w:rPr>
-        <w:t>The Spring REST API is documented using OpenAPI 3.0 and is accessible at the following URL: http://localhost:8080/swagger-ui/index.html</w:t>
-      </w:r>
+      </w:r>
+    </w:p>
+    <w:p>
+      <w:pPr>
+        <w:pStyle w:val="Normal"/>
+        <w:rPr/>
+      </w:pPr>
       <w:r>
         <w:rPr>
           <w:b w:val="false"/>
           <w:bCs w:val="false"/>
         </w:rPr>
-        <w:t>.</w:t>
+        <w:t>The Spring REST API is documented using OpenAPI 3.0 and is accessible at the following URL: http://localhost:8080/swagger-ui/index.html.</w:t>
       </w:r>
     </w:p>
     <w:p>
       <w:pPr>
         <w:pStyle w:val="Heading2"/>
+        <w:ind w:left="567" w:right="567" w:hanging="0"/>
         <w:rPr/>
       </w:pPr>
       <w:bookmarkStart w:id="2" w:name="_Toc130550539"/>
@@ -1461,13 +1453,7 @@
         <w:rPr>
           <w:color w:val="000000"/>
         </w:rPr>
-        <w:t>T</w:t>
-      </w:r>
-      <w:r>
-        <w:rPr>
-          <w:color w:val="000000"/>
-        </w:rPr>
-        <w:t>he currency API implementation has little tests, because it was difficult to mock it.</w:t>
+        <w:t>The currency API implementation has little tests, because it was difficult to mock it.</w:t>
       </w:r>
     </w:p>
     <w:p>
@@ -1555,6 +1541,7 @@
     <w:p>
       <w:pPr>
         <w:pStyle w:val="Heading1"/>
+        <w:ind w:left="567" w:right="567" w:hanging="0"/>
         <w:rPr/>
       </w:pPr>
       <w:bookmarkStart w:id="3" w:name="_Toc130550540"/>
@@ -1569,6 +1556,7 @@
     <w:p>
       <w:pPr>
         <w:pStyle w:val="Heading2"/>
+        <w:ind w:left="567" w:right="567" w:hanging="0"/>
         <w:rPr/>
       </w:pPr>
       <w:bookmarkStart w:id="5" w:name="_Toc130550541"/>
@@ -1599,37 +1587,17 @@
       </w:pPr>
       <w:r>
         <w:rPr/>
-        <w:t xml:space="preserve">to search for a </w:t>
-      </w:r>
-      <w:r>
-        <w:rPr/>
-        <w:t>ticket</w:t>
-      </w:r>
-      <w:r>
-        <w:rPr/>
-        <w:t xml:space="preserve"> between two cities, list the bus trips available between them,</w:t>
-      </w:r>
-    </w:p>
-    <w:p>
-      <w:pPr>
-        <w:pStyle w:val="Normal"/>
-        <w:rPr/>
-      </w:pPr>
-      <w:r>
-        <w:rPr/>
-        <w:t xml:space="preserve">book the desired trip with his information </w:t>
-      </w:r>
-      <w:r>
-        <w:rPr/>
-        <w:t xml:space="preserve">details </w:t>
-      </w:r>
-      <w:r>
-        <w:rPr/>
-        <w:t xml:space="preserve">and then see the </w:t>
-      </w:r>
-      <w:r>
-        <w:rPr/>
-        <w:t>confirmation.</w:t>
+        <w:t>to search for a ticket between two cities, list the bus trips available between them,</w:t>
+      </w:r>
+    </w:p>
+    <w:p>
+      <w:pPr>
+        <w:pStyle w:val="Normal"/>
+        <w:rPr/>
+      </w:pPr>
+      <w:r>
+        <w:rPr/>
+        <w:t>book the desired trip with his information details and then see the confirmation.</w:t>
       </w:r>
     </w:p>
     <w:p>
@@ -1668,15 +1636,7 @@
       </w:pPr>
       <w:r>
         <w:rPr/>
-        <w:t xml:space="preserve">1. User opens the app and selects the origin city, the date, the destination city </w:t>
-      </w:r>
-      <w:r>
-        <w:rPr/>
-        <w:t>and currency</w:t>
-      </w:r>
-      <w:r>
-        <w:rPr/>
-        <w:t xml:space="preserve"> of the wanted trip;</w:t>
+        <w:t>1. User opens the app and selects the origin city, the date, the destination city and currency of the wanted trip;</w:t>
       </w:r>
     </w:p>
     <w:p>
@@ -1696,11 +1656,7 @@
       </w:pPr>
       <w:r>
         <w:rPr/>
-        <w:t xml:space="preserve">3. </w:t>
-      </w:r>
-      <w:r>
-        <w:rPr/>
-        <w:t>Input user information (First and Last Names, City and email), as well as previous informations about the trip and ticket cost;</w:t>
+        <w:t>3. Input user information (First and Last Names, City and email), as well as previous informations about the trip and ticket cost;</w:t>
       </w:r>
     </w:p>
     <w:p>
@@ -1726,12 +1682,14 @@
     <w:p>
       <w:pPr>
         <w:pStyle w:val="Heading2"/>
+        <w:ind w:left="567" w:right="567" w:hanging="0"/>
         <w:rPr/>
       </w:pPr>
       <w:bookmarkStart w:id="6" w:name="_Toc130550542"/>
+      <w:bookmarkEnd w:id="6"/>
       <w:r>
         <w:drawing>
-          <wp:anchor behindDoc="0" distT="0" distB="0" distL="0" distR="0" simplePos="0" locked="0" layoutInCell="0" allowOverlap="1" relativeHeight="18">
+          <wp:anchor behindDoc="0" distT="0" distB="0" distL="0" distR="0" simplePos="0" locked="0" layoutInCell="0" allowOverlap="1" relativeHeight="17">
             <wp:simplePos x="0" y="0"/>
             <wp:positionH relativeFrom="column">
               <wp:posOffset>76200</wp:posOffset>
@@ -1776,7 +1734,6 @@
           </wp:anchor>
         </w:drawing>
       </w:r>
-      <w:bookmarkEnd w:id="6"/>
       <w:r>
         <w:rPr/>
         <w:t>System architecture</w:t>
@@ -1875,6 +1832,7 @@
     <w:p>
       <w:pPr>
         <w:pStyle w:val="Heading2"/>
+        <w:ind w:left="567" w:right="567" w:hanging="0"/>
         <w:rPr/>
       </w:pPr>
       <w:bookmarkStart w:id="7" w:name="_Toc130550543"/>
@@ -1902,7 +1860,7 @@
       <w:r>
         <w:rPr/>
         <w:drawing>
-          <wp:anchor behindDoc="0" distT="0" distB="0" distL="0" distR="0" simplePos="0" locked="0" layoutInCell="0" allowOverlap="1" relativeHeight="10">
+          <wp:anchor behindDoc="0" distT="0" distB="0" distL="0" distR="0" simplePos="0" locked="0" layoutInCell="0" allowOverlap="1" relativeHeight="9">
             <wp:simplePos x="0" y="0"/>
             <wp:positionH relativeFrom="column">
               <wp:posOffset>305435</wp:posOffset>
@@ -1984,7 +1942,7 @@
       </w:pPr>
       <w:r>
         <w:drawing>
-          <wp:anchor behindDoc="0" distT="0" distB="0" distL="0" distR="0" simplePos="0" locked="0" layoutInCell="0" allowOverlap="1" relativeHeight="11">
+          <wp:anchor behindDoc="0" distT="0" distB="0" distL="0" distR="0" simplePos="0" locked="0" layoutInCell="0" allowOverlap="1" relativeHeight="10">
             <wp:simplePos x="0" y="0"/>
             <wp:positionH relativeFrom="column">
               <wp:posOffset>158115</wp:posOffset>
@@ -2029,7 +1987,7 @@
           </wp:anchor>
         </w:drawing>
         <w:drawing>
-          <wp:anchor behindDoc="0" distT="0" distB="0" distL="0" distR="0" simplePos="0" locked="0" layoutInCell="0" allowOverlap="1" relativeHeight="12">
+          <wp:anchor behindDoc="0" distT="0" distB="0" distL="0" distR="0" simplePos="0" locked="0" layoutInCell="0" allowOverlap="1" relativeHeight="11">
             <wp:simplePos x="0" y="0"/>
             <wp:positionH relativeFrom="column">
               <wp:posOffset>3328670</wp:posOffset>
@@ -2087,7 +2045,7 @@
       <w:r>
         <w:rPr/>
         <w:drawing>
-          <wp:anchor behindDoc="0" distT="0" distB="0" distL="0" distR="0" simplePos="0" locked="0" layoutInCell="0" allowOverlap="1" relativeHeight="13">
+          <wp:anchor behindDoc="0" distT="0" distB="0" distL="0" distR="0" simplePos="0" locked="0" layoutInCell="0" allowOverlap="1" relativeHeight="12">
             <wp:simplePos x="0" y="0"/>
             <wp:positionH relativeFrom="column">
               <wp:posOffset>1489075</wp:posOffset>
@@ -2235,6 +2193,7 @@
     <w:p>
       <w:pPr>
         <w:pStyle w:val="Heading1"/>
+        <w:ind w:left="567" w:right="567" w:hanging="0"/>
         <w:rPr/>
       </w:pPr>
       <w:bookmarkStart w:id="8" w:name="_Toc130550544"/>
@@ -2247,6 +2206,7 @@
     <w:p>
       <w:pPr>
         <w:pStyle w:val="Heading2"/>
+        <w:ind w:left="567" w:right="567" w:hanging="0"/>
         <w:rPr/>
       </w:pPr>
       <w:bookmarkStart w:id="9" w:name="_Toc130550545"/>
@@ -2295,13 +2255,7 @@
         <w:rPr>
           <w:color w:val="000000"/>
         </w:rPr>
-        <w:t xml:space="preserve">I implemented integration with the External API only after this, and some tests to this </w:t>
-      </w:r>
-      <w:r>
-        <w:rPr>
-          <w:color w:val="000000"/>
-        </w:rPr>
-        <w:t>parts.</w:t>
+        <w:t>I implemented integration with the External API only after this, and some tests to this parts.</w:t>
         <w:br/>
         <w:t>Then I implemented the cache system.</w:t>
       </w:r>
@@ -2351,6 +2305,7 @@
     <w:p>
       <w:pPr>
         <w:pStyle w:val="Heading2"/>
+        <w:ind w:left="567" w:right="567" w:hanging="0"/>
         <w:rPr/>
       </w:pPr>
       <w:bookmarkStart w:id="11" w:name="_Toc130550546"/>
@@ -2374,13 +2329,13 @@
     <w:p>
       <w:pPr>
         <w:pStyle w:val="Normal"/>
-        <w:ind w:hanging="0"/>
+        <w:ind w:left="567" w:hanging="0"/>
         <w:rPr/>
       </w:pPr>
       <w:r>
         <w:rPr/>
         <w:drawing>
-          <wp:anchor behindDoc="0" distT="0" distB="0" distL="0" distR="0" simplePos="0" locked="0" layoutInCell="0" allowOverlap="1" relativeHeight="15">
+          <wp:anchor behindDoc="0" distT="0" distB="0" distL="0" distR="0" simplePos="0" locked="0" layoutInCell="0" allowOverlap="1" relativeHeight="14">
             <wp:simplePos x="0" y="0"/>
             <wp:positionH relativeFrom="column">
               <wp:align>center</wp:align>
@@ -2444,7 +2399,7 @@
       <w:r>
         <w:rPr/>
         <w:drawing>
-          <wp:anchor behindDoc="0" distT="0" distB="0" distL="0" distR="0" simplePos="0" locked="0" layoutInCell="0" allowOverlap="1" relativeHeight="14">
+          <wp:anchor behindDoc="0" distT="0" distB="0" distL="0" distR="0" simplePos="0" locked="0" layoutInCell="0" allowOverlap="1" relativeHeight="13">
             <wp:simplePos x="0" y="0"/>
             <wp:positionH relativeFrom="column">
               <wp:posOffset>-81915</wp:posOffset>
@@ -2502,6 +2457,7 @@
     <w:p>
       <w:pPr>
         <w:pStyle w:val="Heading2"/>
+        <w:ind w:left="567" w:right="567" w:hanging="0"/>
         <w:rPr/>
       </w:pPr>
       <w:bookmarkStart w:id="12" w:name="_Toc130550547"/>
@@ -2527,7 +2483,7 @@
     <w:p>
       <w:pPr>
         <w:pStyle w:val="Remarkstoremove"/>
-        <w:ind w:hanging="0"/>
+        <w:ind w:left="567" w:hanging="0"/>
         <w:rPr>
           <w:color w:val="000000"/>
         </w:rPr>
@@ -2543,7 +2499,7 @@
     <w:p>
       <w:pPr>
         <w:pStyle w:val="Normal"/>
-        <w:ind w:hanging="0"/>
+        <w:ind w:left="567" w:hanging="0"/>
         <w:rPr/>
       </w:pPr>
       <w:r>
@@ -2555,23 +2511,23 @@
     <w:p>
       <w:pPr>
         <w:pStyle w:val="Normal"/>
-        <w:ind w:hanging="0"/>
-        <w:rPr/>
-      </w:pPr>
-      <w:r>
-        <w:rPr/>
-      </w:r>
-    </w:p>
-    <w:p>
-      <w:pPr>
-        <w:pStyle w:val="Normal"/>
-        <w:ind w:hanging="0"/>
+        <w:ind w:left="567" w:hanging="0"/>
+        <w:rPr/>
+      </w:pPr>
+      <w:r>
+        <w:rPr/>
+      </w:r>
+    </w:p>
+    <w:p>
+      <w:pPr>
+        <w:pStyle w:val="Normal"/>
+        <w:ind w:left="567" w:hanging="0"/>
         <w:rPr/>
       </w:pPr>
       <w:r>
         <w:rPr/>
         <w:drawing>
-          <wp:anchor behindDoc="0" distT="0" distB="0" distL="0" distR="0" simplePos="0" locked="0" layoutInCell="0" allowOverlap="1" relativeHeight="16">
+          <wp:anchor behindDoc="0" distT="0" distB="0" distL="0" distR="0" simplePos="0" locked="0" layoutInCell="0" allowOverlap="1" relativeHeight="15">
             <wp:simplePos x="0" y="0"/>
             <wp:positionH relativeFrom="column">
               <wp:posOffset>102235</wp:posOffset>
@@ -2620,157 +2576,157 @@
     <w:p>
       <w:pPr>
         <w:pStyle w:val="Normal"/>
-        <w:ind w:hanging="0"/>
-        <w:rPr/>
-      </w:pPr>
-      <w:r>
-        <w:rPr/>
-      </w:r>
-    </w:p>
-    <w:p>
-      <w:pPr>
-        <w:pStyle w:val="Normal"/>
-        <w:ind w:hanging="0"/>
-        <w:rPr/>
-      </w:pPr>
-      <w:r>
-        <w:rPr/>
-      </w:r>
-    </w:p>
-    <w:p>
-      <w:pPr>
-        <w:pStyle w:val="Normal"/>
-        <w:ind w:hanging="0"/>
-        <w:rPr/>
-      </w:pPr>
-      <w:r>
-        <w:rPr/>
-      </w:r>
-    </w:p>
-    <w:p>
-      <w:pPr>
-        <w:pStyle w:val="Normal"/>
-        <w:ind w:hanging="0"/>
-        <w:rPr/>
-      </w:pPr>
-      <w:r>
-        <w:rPr/>
-      </w:r>
-    </w:p>
-    <w:p>
-      <w:pPr>
-        <w:pStyle w:val="Normal"/>
-        <w:ind w:hanging="0"/>
-        <w:rPr/>
-      </w:pPr>
-      <w:r>
-        <w:rPr/>
-      </w:r>
-    </w:p>
-    <w:p>
-      <w:pPr>
-        <w:pStyle w:val="Normal"/>
-        <w:ind w:hanging="0"/>
-        <w:rPr/>
-      </w:pPr>
-      <w:r>
-        <w:rPr/>
-      </w:r>
-    </w:p>
-    <w:p>
-      <w:pPr>
-        <w:pStyle w:val="Normal"/>
-        <w:ind w:hanging="0"/>
-        <w:rPr/>
-      </w:pPr>
-      <w:r>
-        <w:rPr/>
-      </w:r>
-    </w:p>
-    <w:p>
-      <w:pPr>
-        <w:pStyle w:val="Normal"/>
-        <w:ind w:hanging="0"/>
-        <w:rPr/>
-      </w:pPr>
-      <w:r>
-        <w:rPr/>
-      </w:r>
-    </w:p>
-    <w:p>
-      <w:pPr>
-        <w:pStyle w:val="Normal"/>
-        <w:ind w:hanging="0"/>
-        <w:rPr/>
-      </w:pPr>
-      <w:r>
-        <w:rPr/>
-      </w:r>
-    </w:p>
-    <w:p>
-      <w:pPr>
-        <w:pStyle w:val="Normal"/>
-        <w:ind w:hanging="0"/>
-        <w:rPr/>
-      </w:pPr>
-      <w:r>
-        <w:rPr/>
-      </w:r>
-    </w:p>
-    <w:p>
-      <w:pPr>
-        <w:pStyle w:val="Normal"/>
-        <w:ind w:hanging="0"/>
-        <w:rPr/>
-      </w:pPr>
-      <w:r>
-        <w:rPr/>
-      </w:r>
-    </w:p>
-    <w:p>
-      <w:pPr>
-        <w:pStyle w:val="Normal"/>
-        <w:ind w:hanging="0"/>
-        <w:rPr/>
-      </w:pPr>
-      <w:r>
-        <w:rPr/>
-      </w:r>
-    </w:p>
-    <w:p>
-      <w:pPr>
-        <w:pStyle w:val="Normal"/>
-        <w:ind w:hanging="0"/>
-        <w:rPr/>
-      </w:pPr>
-      <w:r>
-        <w:rPr/>
-      </w:r>
-    </w:p>
-    <w:p>
-      <w:pPr>
-        <w:pStyle w:val="Normal"/>
-        <w:ind w:hanging="0"/>
-        <w:rPr/>
-      </w:pPr>
-      <w:r>
-        <w:rPr/>
-      </w:r>
-    </w:p>
-    <w:p>
-      <w:pPr>
-        <w:pStyle w:val="Normal"/>
-        <w:ind w:hanging="0"/>
-        <w:rPr/>
-      </w:pPr>
-      <w:r>
-        <w:rPr/>
-      </w:r>
-    </w:p>
-    <w:p>
-      <w:pPr>
-        <w:pStyle w:val="Normal"/>
-        <w:ind w:hanging="0"/>
+        <w:ind w:left="567" w:hanging="0"/>
+        <w:rPr/>
+      </w:pPr>
+      <w:r>
+        <w:rPr/>
+      </w:r>
+    </w:p>
+    <w:p>
+      <w:pPr>
+        <w:pStyle w:val="Normal"/>
+        <w:ind w:left="567" w:hanging="0"/>
+        <w:rPr/>
+      </w:pPr>
+      <w:r>
+        <w:rPr/>
+      </w:r>
+    </w:p>
+    <w:p>
+      <w:pPr>
+        <w:pStyle w:val="Normal"/>
+        <w:ind w:left="567" w:hanging="0"/>
+        <w:rPr/>
+      </w:pPr>
+      <w:r>
+        <w:rPr/>
+      </w:r>
+    </w:p>
+    <w:p>
+      <w:pPr>
+        <w:pStyle w:val="Normal"/>
+        <w:ind w:left="567" w:hanging="0"/>
+        <w:rPr/>
+      </w:pPr>
+      <w:r>
+        <w:rPr/>
+      </w:r>
+    </w:p>
+    <w:p>
+      <w:pPr>
+        <w:pStyle w:val="Normal"/>
+        <w:ind w:left="567" w:hanging="0"/>
+        <w:rPr/>
+      </w:pPr>
+      <w:r>
+        <w:rPr/>
+      </w:r>
+    </w:p>
+    <w:p>
+      <w:pPr>
+        <w:pStyle w:val="Normal"/>
+        <w:ind w:left="567" w:hanging="0"/>
+        <w:rPr/>
+      </w:pPr>
+      <w:r>
+        <w:rPr/>
+      </w:r>
+    </w:p>
+    <w:p>
+      <w:pPr>
+        <w:pStyle w:val="Normal"/>
+        <w:ind w:left="567" w:hanging="0"/>
+        <w:rPr/>
+      </w:pPr>
+      <w:r>
+        <w:rPr/>
+      </w:r>
+    </w:p>
+    <w:p>
+      <w:pPr>
+        <w:pStyle w:val="Normal"/>
+        <w:ind w:left="567" w:hanging="0"/>
+        <w:rPr/>
+      </w:pPr>
+      <w:r>
+        <w:rPr/>
+      </w:r>
+    </w:p>
+    <w:p>
+      <w:pPr>
+        <w:pStyle w:val="Normal"/>
+        <w:ind w:left="567" w:hanging="0"/>
+        <w:rPr/>
+      </w:pPr>
+      <w:r>
+        <w:rPr/>
+      </w:r>
+    </w:p>
+    <w:p>
+      <w:pPr>
+        <w:pStyle w:val="Normal"/>
+        <w:ind w:left="567" w:hanging="0"/>
+        <w:rPr/>
+      </w:pPr>
+      <w:r>
+        <w:rPr/>
+      </w:r>
+    </w:p>
+    <w:p>
+      <w:pPr>
+        <w:pStyle w:val="Normal"/>
+        <w:ind w:left="567" w:hanging="0"/>
+        <w:rPr/>
+      </w:pPr>
+      <w:r>
+        <w:rPr/>
+      </w:r>
+    </w:p>
+    <w:p>
+      <w:pPr>
+        <w:pStyle w:val="Normal"/>
+        <w:ind w:left="567" w:hanging="0"/>
+        <w:rPr/>
+      </w:pPr>
+      <w:r>
+        <w:rPr/>
+      </w:r>
+    </w:p>
+    <w:p>
+      <w:pPr>
+        <w:pStyle w:val="Normal"/>
+        <w:ind w:left="567" w:hanging="0"/>
+        <w:rPr/>
+      </w:pPr>
+      <w:r>
+        <w:rPr/>
+      </w:r>
+    </w:p>
+    <w:p>
+      <w:pPr>
+        <w:pStyle w:val="Normal"/>
+        <w:ind w:left="567" w:hanging="0"/>
+        <w:rPr/>
+      </w:pPr>
+      <w:r>
+        <w:rPr/>
+      </w:r>
+    </w:p>
+    <w:p>
+      <w:pPr>
+        <w:pStyle w:val="Normal"/>
+        <w:ind w:left="567" w:hanging="0"/>
+        <w:rPr/>
+      </w:pPr>
+      <w:r>
+        <w:rPr/>
+      </w:r>
+    </w:p>
+    <w:p>
+      <w:pPr>
+        <w:pStyle w:val="Normal"/>
+        <w:ind w:left="567" w:hanging="0"/>
         <w:rPr/>
       </w:pPr>
       <w:r>
@@ -2780,6 +2736,7 @@
     <w:p>
       <w:pPr>
         <w:pStyle w:val="Heading2"/>
+        <w:ind w:left="567" w:right="567" w:hanging="0"/>
         <w:rPr/>
       </w:pPr>
       <w:bookmarkStart w:id="13" w:name="_Toc130550548"/>
@@ -2829,11 +2786,7 @@
       </w:pPr>
       <w:r>
         <w:rPr/>
-        <w:t xml:space="preserve">With SonarCloud, I really found some things really interesting, specially on security side, and SSRF. Most of the issues presented </w:t>
-      </w:r>
-      <w:r>
-        <w:rPr/>
-        <w:t>were easy to adress, and most of them I did not know that were a problem. What I found most strange, was the fact that as I worked out on the gived issues, the coverage actually dropped, ended below 80% (it was my objective to comply to)</w:t>
+        <w:t>With SonarCloud, I really found some things really interesting, specially on security side, and SSRF. Most of the issues presented were easy to adress, and most of them I did not know that were a problem. What I found most strange, was the fact that as I worked out on the gived issues, the coverage actually dropped, ended below 80% (it was my objective to comply to)</w:t>
       </w:r>
     </w:p>
     <w:p>
@@ -2844,7 +2797,7 @@
       <w:r>
         <w:rPr/>
         <w:drawing>
-          <wp:anchor behindDoc="0" distT="0" distB="0" distL="0" distR="0" simplePos="0" locked="0" layoutInCell="0" allowOverlap="1" relativeHeight="17">
+          <wp:anchor behindDoc="0" distT="0" distB="0" distL="0" distR="0" simplePos="0" locked="0" layoutInCell="0" allowOverlap="1" relativeHeight="16">
             <wp:simplePos x="0" y="0"/>
             <wp:positionH relativeFrom="column">
               <wp:posOffset>323850</wp:posOffset>
@@ -2902,6 +2855,7 @@
     <w:p>
       <w:pPr>
         <w:pStyle w:val="Heading2"/>
+        <w:ind w:left="567" w:right="567" w:hanging="0"/>
         <w:rPr/>
       </w:pPr>
       <w:bookmarkStart w:id="14" w:name="_Toc130550549"/>
@@ -2980,15 +2934,7 @@
       </w:pPr>
       <w:r>
         <w:rPr/>
-        <w:t xml:space="preserve">Because I am using both SONAR_TOKEN and External API TOKEN on a .env file, it was necessary to put them as secrets on repository and then do the 26 line trick </w:t>
-      </w:r>
-      <w:r>
-        <w:rPr/>
-        <w:t>(on first photo)</w:t>
-      </w:r>
-      <w:r>
-        <w:rPr/>
-        <w:t>.</w:t>
+        <w:t>Because I am using both SONAR_TOKEN and External API TOKEN on a .env file, it was necessary to put them as secrets on repository and then do the 26 line trick (on first photo).</w:t>
         <w:br/>
         <w:t>Here is the code for code testing workflow:</w:t>
         <w:br/>
@@ -3083,7 +3029,7 @@
       <w:r>
         <w:rPr/>
         <w:drawing>
-          <wp:anchor behindDoc="0" distT="0" distB="0" distL="0" distR="0" simplePos="0" locked="0" layoutInCell="0" allowOverlap="1" relativeHeight="8">
+          <wp:anchor behindDoc="0" distT="0" distB="0" distL="0" distR="0" simplePos="0" locked="0" layoutInCell="0" allowOverlap="1" relativeHeight="7">
             <wp:simplePos x="0" y="0"/>
             <wp:positionH relativeFrom="column">
               <wp:posOffset>153035</wp:posOffset>
@@ -3155,7 +3101,7 @@
       <w:r>
         <w:rPr/>
         <w:drawing>
-          <wp:anchor behindDoc="0" distT="0" distB="0" distL="0" distR="0" simplePos="0" locked="0" layoutInCell="0" allowOverlap="1" relativeHeight="9">
+          <wp:anchor behindDoc="0" distT="0" distB="0" distL="0" distR="0" simplePos="0" locked="0" layoutInCell="0" allowOverlap="1" relativeHeight="8">
             <wp:simplePos x="0" y="0"/>
             <wp:positionH relativeFrom="column">
               <wp:align>center</wp:align>
@@ -3204,6 +3150,7 @@
     <w:p>
       <w:pPr>
         <w:pStyle w:val="Heading1"/>
+        <w:ind w:left="567" w:right="567" w:hanging="0"/>
         <w:rPr/>
       </w:pPr>
       <w:bookmarkStart w:id="15" w:name="_Toc130550550"/>
@@ -3289,6 +3236,7 @@
             <w:pPr>
               <w:pStyle w:val="Normal"/>
               <w:widowControl w:val="false"/>
+              <w:suppressAutoHyphens w:val="true"/>
               <w:spacing w:before="0" w:after="0"/>
               <w:ind w:left="0" w:hanging="0"/>
               <w:contextualSpacing/>
@@ -3319,6 +3267,7 @@
             <w:pPr>
               <w:pStyle w:val="Normal"/>
               <w:widowControl w:val="false"/>
+              <w:suppressAutoHyphens w:val="true"/>
               <w:spacing w:before="0" w:after="0"/>
               <w:ind w:left="0" w:hanging="0"/>
               <w:contextualSpacing/>
@@ -3352,6 +3301,7 @@
             <w:pPr>
               <w:pStyle w:val="Normal"/>
               <w:widowControl w:val="false"/>
+              <w:suppressAutoHyphens w:val="true"/>
               <w:spacing w:before="0" w:after="0"/>
               <w:ind w:left="0" w:hanging="0"/>
               <w:contextualSpacing/>
@@ -3379,6 +3329,7 @@
             <w:pPr>
               <w:pStyle w:val="Normal"/>
               <w:widowControl w:val="false"/>
+              <w:suppressAutoHyphens w:val="true"/>
               <w:spacing w:before="0" w:after="0"/>
               <w:ind w:left="0" w:hanging="0"/>
               <w:contextualSpacing/>
@@ -3409,6 +3360,7 @@
             <w:pPr>
               <w:pStyle w:val="Normal"/>
               <w:widowControl w:val="false"/>
+              <w:suppressAutoHyphens w:val="true"/>
               <w:spacing w:before="0" w:after="0"/>
               <w:ind w:left="0" w:hanging="0"/>
               <w:contextualSpacing/>
@@ -3436,6 +3388,7 @@
             <w:pPr>
               <w:pStyle w:val="Normal"/>
               <w:widowControl w:val="false"/>
+              <w:suppressAutoHyphens w:val="true"/>
               <w:spacing w:before="0" w:after="0"/>
               <w:ind w:left="0" w:hanging="0"/>
               <w:contextualSpacing/>
@@ -3466,6 +3419,7 @@
             <w:pPr>
               <w:pStyle w:val="Normal"/>
               <w:widowControl w:val="false"/>
+              <w:suppressAutoHyphens w:val="true"/>
               <w:spacing w:before="0" w:after="0"/>
               <w:ind w:left="0" w:hanging="0"/>
               <w:contextualSpacing/>
@@ -3493,6 +3447,7 @@
             <w:pPr>
               <w:pStyle w:val="Normal"/>
               <w:widowControl w:val="false"/>
+              <w:suppressAutoHyphens w:val="true"/>
               <w:spacing w:before="0" w:after="0"/>
               <w:ind w:left="0" w:hanging="0"/>
               <w:contextualSpacing/>
@@ -3507,28 +3462,7 @@
                 <w:kern w:val="0"/>
                 <w:lang w:val="en-US" w:eastAsia="en-US" w:bidi="en-US"/>
               </w:rPr>
-              <w:t>https://sonarcloud.io/summary/overall?id=</w:t>
-            </w:r>
-            <w:r>
-              <w:rPr>
-                <w:kern w:val="0"/>
-                <w:lang w:val="en-US" w:eastAsia="en-US" w:bidi="en-US"/>
-              </w:rPr>
-              <w:t>jnluis</w:t>
-            </w:r>
-            <w:r>
-              <w:rPr>
-                <w:kern w:val="0"/>
-                <w:lang w:val="en-US" w:eastAsia="en-US" w:bidi="en-US"/>
-              </w:rPr>
-              <w:t>_</w:t>
-            </w:r>
-            <w:r>
-              <w:rPr>
-                <w:kern w:val="0"/>
-                <w:lang w:val="en-US" w:eastAsia="en-US" w:bidi="en-US"/>
-              </w:rPr>
-              <w:t>TQS_107403https://github.com/jnluis/TQS_107403/tree/main/.github/workflows</w:t>
+              <w:t>https://sonarcloud.io/summary/overall?id=jnluis_TQS_107403</w:t>
             </w:r>
           </w:p>
         </w:tc>
@@ -3544,6 +3478,7 @@
             <w:pPr>
               <w:pStyle w:val="Normal"/>
               <w:widowControl w:val="false"/>
+              <w:suppressAutoHyphens w:val="true"/>
               <w:spacing w:before="0" w:after="0"/>
               <w:ind w:left="0" w:hanging="0"/>
               <w:contextualSpacing/>
@@ -3571,6 +3506,7 @@
             <w:pPr>
               <w:pStyle w:val="Normal"/>
               <w:widowControl w:val="false"/>
+              <w:suppressAutoHyphens w:val="true"/>
               <w:spacing w:before="0" w:after="0"/>
               <w:ind w:left="0" w:hanging="0"/>
               <w:contextualSpacing/>
@@ -3601,6 +3537,7 @@
             <w:pPr>
               <w:pStyle w:val="Normal"/>
               <w:widowControl w:val="false"/>
+              <w:suppressAutoHyphens w:val="true"/>
               <w:spacing w:before="0" w:after="0"/>
               <w:ind w:left="0" w:hanging="0"/>
               <w:contextualSpacing/>
@@ -3628,6 +3565,7 @@
             <w:pPr>
               <w:pStyle w:val="Normal"/>
               <w:widowControl w:val="false"/>
+              <w:suppressAutoHyphens w:val="true"/>
               <w:spacing w:before="0" w:after="0"/>
               <w:ind w:left="0" w:hanging="0"/>
               <w:contextualSpacing/>
@@ -3700,14 +3638,12 @@
         <w:rPr/>
         <w:t xml:space="preserve">- </w:t>
       </w:r>
-      <w:hyperlink r:id="rId14">
-        <w:r>
-          <w:rPr>
-            <w:rStyle w:val="InternetLink"/>
-          </w:rPr>
-          <w:t>https://www.exchangerate-api.com/</w:t>
-        </w:r>
-      </w:hyperlink>
+      <w:r>
+        <w:rPr>
+          <w:rStyle w:val="InternetLink"/>
+        </w:rPr>
+        <w:t>https://www.exchangerate-api.com/</w:t>
+      </w:r>
     </w:p>
     <w:p>
       <w:pPr>
@@ -3782,10 +3718,10 @@
       </w:r>
     </w:p>
     <w:sectPr>
-      <w:headerReference w:type="even" r:id="rId15"/>
-      <w:headerReference w:type="default" r:id="rId16"/>
-      <w:footerReference w:type="even" r:id="rId17"/>
-      <w:footerReference w:type="default" r:id="rId18"/>
+      <w:headerReference w:type="even" r:id="rId13"/>
+      <w:headerReference w:type="default" r:id="rId14"/>
+      <w:footerReference w:type="even" r:id="rId15"/>
+      <w:footerReference w:type="default" r:id="rId16"/>
       <w:type w:val="nextPage"/>
       <w:pgSz w:w="11906" w:h="16838"/>
       <w:pgMar w:left="1247" w:right="1021" w:gutter="0" w:header="680" w:top="1134" w:footer="680" w:bottom="1134"/>
@@ -3887,7 +3823,7 @@
     </w:r>
     <w:r>
       <w:rPr/>
-      <w:t>9</w:t>
+      <w:t>7</w:t>
     </w:r>
     <w:r>
       <w:rPr/>
@@ -3930,8 +3866,8 @@
     </w:tblPr>
     <w:tblGrid>
       <w:gridCol w:w="4825"/>
-      <w:gridCol w:w="1558"/>
-      <w:gridCol w:w="3275"/>
+      <w:gridCol w:w="1557"/>
+      <w:gridCol w:w="3276"/>
     </w:tblGrid>
     <w:tr>
       <w:trPr/>
@@ -3949,6 +3885,7 @@
           <w:pPr>
             <w:pStyle w:val="Header"/>
             <w:widowControl w:val="false"/>
+            <w:suppressAutoHyphens w:val="true"/>
             <w:spacing w:before="0" w:after="0"/>
             <w:ind w:left="0" w:hanging="0"/>
             <w:contextualSpacing/>
@@ -3968,7 +3905,7 @@
       </w:tc>
       <w:tc>
         <w:tcPr>
-          <w:tcW w:w="1558" w:type="dxa"/>
+          <w:tcW w:w="1557" w:type="dxa"/>
           <w:tcBorders>
             <w:top w:val="nil"/>
             <w:left w:val="nil"/>
@@ -3980,6 +3917,7 @@
           <w:pPr>
             <w:pStyle w:val="Header"/>
             <w:widowControl w:val="false"/>
+            <w:suppressAutoHyphens w:val="true"/>
             <w:spacing w:before="0" w:after="0"/>
             <w:contextualSpacing/>
             <w:jc w:val="left"/>
@@ -3989,15 +3927,14 @@
           </w:pPr>
           <w:r>
             <w:rPr>
-              <w:kern w:val="0"/>
-              <w:lang w:val="en-US" w:eastAsia="en-US" w:bidi="en-US"/>
+              <w:lang w:val="pt-PT"/>
             </w:rPr>
           </w:r>
         </w:p>
       </w:tc>
       <w:tc>
         <w:tcPr>
-          <w:tcW w:w="3275" w:type="dxa"/>
+          <w:tcW w:w="3276" w:type="dxa"/>
           <w:tcBorders>
             <w:top w:val="nil"/>
             <w:left w:val="nil"/>
@@ -4009,6 +3946,7 @@
           <w:pPr>
             <w:pStyle w:val="Header"/>
             <w:widowControl w:val="false"/>
+            <w:suppressAutoHyphens w:val="true"/>
             <w:spacing w:before="0" w:after="0"/>
             <w:contextualSpacing/>
             <w:jc w:val="left"/>
@@ -4018,10 +3956,7 @@
             </w:rPr>
           </w:pPr>
           <w:r>
-            <w:rPr>
-              <w:kern w:val="0"/>
-              <w:lang w:val="en-US" w:eastAsia="en-US" w:bidi="en-US"/>
-            </w:rPr>
+            <w:rPr/>
             <w:drawing>
               <wp:inline distT="0" distB="0" distL="0" distR="0">
                 <wp:extent cx="1576705" cy="293370"/>
@@ -4735,6 +4670,7 @@
     <w:rsid w:val="00cb360e"/>
     <w:pPr>
       <w:widowControl/>
+      <w:suppressAutoHyphens w:val="true"/>
       <w:bidi w:val="0"/>
       <w:spacing w:lineRule="auto" w:line="264" w:before="0" w:after="0"/>
       <w:ind w:left="567" w:hanging="0"/>

</xml_diff>